<commit_message>
Anotaciones tests tema 8
</commit_message>
<xml_diff>
--- a/Tema 8/Tests/TESTS TEMA 8.docx
+++ b/Tema 8/Tests/TESTS TEMA 8.docx
@@ -4,85 +4,106 @@
   <w:body>
     <w:p>
       <w:r>
-        <w:t xml:space="preserve">Para un modelo transformer decoder-only de 7B </w:t>
-      </w:r>
-      <w:r>
-        <w:t>parámetros</w:t>
-      </w:r>
-      <w:r>
+        <w:t xml:space="preserve">Para un modelo </w:t>
+      </w:r>
+      <w:proofErr w:type="spellStart"/>
+      <w:r>
+        <w:t>transformer</w:t>
+      </w:r>
+      <w:proofErr w:type="spellEnd"/>
+      <w:r>
+        <w:t xml:space="preserve"> </w:t>
+      </w:r>
+      <w:proofErr w:type="spellStart"/>
+      <w:r>
+        <w:t>decoder-only</w:t>
+      </w:r>
+      <w:proofErr w:type="spellEnd"/>
+      <w:r>
+        <w:t xml:space="preserve"> de 7B parámetros con precisión FP32 (4 bytes/parámetro), ¿cuánta memoria GPU mínima necesitarías para hacer inferencia (solo forward </w:t>
+      </w:r>
+      <w:proofErr w:type="spellStart"/>
+      <w:r>
+        <w:t>pass</w:t>
+      </w:r>
+      <w:proofErr w:type="spellEnd"/>
+      <w:r>
+        <w:t>, sin entrenamiento)?</w:t>
+      </w:r>
+    </w:p>
+    <w:p>
+      <w:r>
+        <w:t>A. 7 GB</w:t>
+      </w:r>
+    </w:p>
+    <w:p>
+      <w:r>
+        <w:t>B. 14 GB</w:t>
+      </w:r>
+    </w:p>
+    <w:p>
+      <w:r>
+        <w:t>C. 28 GB</w:t>
+      </w:r>
+    </w:p>
+    <w:p>
+      <w:r>
+        <w:t>D. 112 GB</w:t>
+      </w:r>
+    </w:p>
+    <w:p/>
+    <w:p>
+      <w:pPr>
+        <w:rPr>
+          <w:highlight w:val="yellow"/>
+        </w:rPr>
+      </w:pPr>
+      <w:r>
+        <w:rPr>
+          <w:highlight w:val="yellow"/>
+        </w:rPr>
+        <w:t>Analiza el siguiente código de fine-</w:t>
+      </w:r>
+      <w:proofErr w:type="spellStart"/>
+      <w:r>
+        <w:rPr>
+          <w:highlight w:val="yellow"/>
+        </w:rPr>
+        <w:t>tuning</w:t>
+      </w:r>
+      <w:proofErr w:type="spellEnd"/>
+      <w:r>
+        <w:rPr>
+          <w:highlight w:val="yellow"/>
+        </w:rPr>
         <w:t xml:space="preserve"> con </w:t>
       </w:r>
-      <w:r>
-        <w:t>precisión</w:t>
-      </w:r>
-      <w:r>
-        <w:t xml:space="preserve"> FP32 (4 bytes/</w:t>
-      </w:r>
-      <w:r>
-        <w:t>parámetro</w:t>
-      </w:r>
-      <w:r>
-        <w:t>),</w:t>
-      </w:r>
-      <w:r>
-        <w:t xml:space="preserve"> </w:t>
-      </w:r>
-      <w:r>
-        <w:t>¿</w:t>
-      </w:r>
-      <w:r>
-        <w:t>cuánta</w:t>
-      </w:r>
-      <w:r>
-        <w:t xml:space="preserve"> memoria GPU </w:t>
-      </w:r>
-      <w:r>
-        <w:t>mínima</w:t>
-      </w:r>
-      <w:r>
-        <w:t xml:space="preserve"> </w:t>
-      </w:r>
-      <w:r>
-        <w:t>necesitarías</w:t>
-      </w:r>
-      <w:r>
-        <w:t xml:space="preserve"> para hacer inferencia (solo forward pass, sin entrenamiento)?</w:t>
-      </w:r>
-    </w:p>
-    <w:p>
-      <w:r>
-        <w:t>A. 7 GB</w:t>
-      </w:r>
-    </w:p>
-    <w:p>
-      <w:r>
-        <w:t>B. 14 GB</w:t>
-      </w:r>
-    </w:p>
-    <w:p>
-      <w:r>
-        <w:t>C. 28 GB</w:t>
-      </w:r>
-    </w:p>
-    <w:p>
-      <w:r>
-        <w:t>D. 112 GB</w:t>
-      </w:r>
-    </w:p>
-    <w:p/>
-    <w:p>
-      <w:r>
-        <w:t xml:space="preserve">Analiza el siguiente </w:t>
-      </w:r>
-      <w:r>
-        <w:t>código</w:t>
-      </w:r>
-      <w:r>
-        <w:t xml:space="preserve"> de fine-tuning con LoRA:</w:t>
-      </w:r>
-    </w:p>
-    <w:p>
-      <w:r>
+      <w:proofErr w:type="spellStart"/>
+      <w:r>
+        <w:rPr>
+          <w:highlight w:val="yellow"/>
+        </w:rPr>
+        <w:t>LoRA</w:t>
+      </w:r>
+      <w:proofErr w:type="spellEnd"/>
+      <w:r>
+        <w:rPr>
+          <w:highlight w:val="yellow"/>
+        </w:rPr>
+        <w:t>:</w:t>
+      </w:r>
+    </w:p>
+    <w:p>
+      <w:pPr>
+        <w:rPr>
+          <w:highlight w:val="yellow"/>
+        </w:rPr>
+      </w:pPr>
+      <w:r>
+        <w:rPr>
+          <w:noProof/>
+          <w:highlight w:val="yellow"/>
+        </w:rPr>
         <w:drawing>
           <wp:inline distT="0" distB="0" distL="0" distR="0" wp14:anchorId="50D857FD" wp14:editId="234FF5A6">
             <wp:extent cx="5334744" cy="2286319"/>
@@ -120,69 +141,151 @@
         </w:drawing>
       </w:r>
       <w:r>
-        <w:t>¿</w:t>
-      </w:r>
-      <w:r>
-        <w:t>Qué</w:t>
-      </w:r>
-      <w:r>
-        <w:t xml:space="preserve"> problema tiene esta </w:t>
-      </w:r>
-      <w:r>
-        <w:t>configuración</w:t>
-      </w:r>
-      <w:r>
-        <w:t>?</w:t>
-      </w:r>
-    </w:p>
-    <w:p>
-      <w:r>
-        <w:t>A. El rank es demasiado bajo</w:t>
-      </w:r>
-    </w:p>
-    <w:p>
-      <w:r>
-        <w:t xml:space="preserve">B. El valor de alpha </w:t>
-      </w:r>
-      <w:r>
-        <w:t>debería</w:t>
-      </w:r>
-      <w:r>
-        <w:t xml:space="preserve"> ser </w:t>
-      </w:r>
-      <w:r>
-        <w:t>típicamente</w:t>
-      </w:r>
-      <w:r>
-        <w:t xml:space="preserve"> 2 × r o al menos igual a r</w:t>
-      </w:r>
-    </w:p>
-    <w:p>
-      <w:r>
-        <w:t>C. Los target modules son incorrectos</w:t>
-      </w:r>
-    </w:p>
-    <w:p>
-      <w:r>
-        <w:t>D. El dropout es demasiado alto</w:t>
-      </w:r>
-    </w:p>
-    <w:p/>
-    <w:p>
-      <w:r>
-        <w:t>Para un modelo con context window de 2048 tokens, si tu prompt base ocupa 300 tokens y recuperas 5</w:t>
-      </w:r>
+        <w:rPr>
+          <w:highlight w:val="yellow"/>
+        </w:rPr>
+        <w:t>¿Qué problema tiene esta configuración?</w:t>
+      </w:r>
+    </w:p>
+    <w:p>
+      <w:pPr>
+        <w:rPr>
+          <w:highlight w:val="yellow"/>
+        </w:rPr>
+      </w:pPr>
+      <w:r>
+        <w:rPr>
+          <w:highlight w:val="yellow"/>
+        </w:rPr>
+        <w:t xml:space="preserve">A. El </w:t>
+      </w:r>
+      <w:proofErr w:type="spellStart"/>
+      <w:r>
+        <w:rPr>
+          <w:highlight w:val="yellow"/>
+        </w:rPr>
+        <w:t>rank</w:t>
+      </w:r>
+      <w:proofErr w:type="spellEnd"/>
+      <w:r>
+        <w:rPr>
+          <w:highlight w:val="yellow"/>
+        </w:rPr>
+        <w:t xml:space="preserve"> es demasiado bajo</w:t>
+      </w:r>
+    </w:p>
+    <w:p>
+      <w:pPr>
+        <w:rPr>
+          <w:highlight w:val="yellow"/>
+        </w:rPr>
+      </w:pPr>
+      <w:r>
+        <w:rPr>
+          <w:highlight w:val="yellow"/>
+        </w:rPr>
+        <w:t xml:space="preserve">B. El valor de </w:t>
+      </w:r>
+      <w:proofErr w:type="spellStart"/>
+      <w:r>
+        <w:rPr>
+          <w:highlight w:val="yellow"/>
+        </w:rPr>
+        <w:t>alpha</w:t>
+      </w:r>
+      <w:proofErr w:type="spellEnd"/>
+      <w:r>
+        <w:rPr>
+          <w:highlight w:val="yellow"/>
+        </w:rPr>
+        <w:t xml:space="preserve"> debería ser típicamente 2 × r o al menos igual a r</w:t>
+      </w:r>
+    </w:p>
+    <w:p>
+      <w:pPr>
+        <w:rPr>
+          <w:highlight w:val="yellow"/>
+        </w:rPr>
+      </w:pPr>
+      <w:r>
+        <w:rPr>
+          <w:highlight w:val="yellow"/>
+        </w:rPr>
+        <w:t xml:space="preserve">C. </w:t>
+      </w:r>
+      <w:proofErr w:type="gramStart"/>
+      <w:r>
+        <w:rPr>
+          <w:highlight w:val="yellow"/>
+        </w:rPr>
+        <w:t>Los target</w:t>
+      </w:r>
+      <w:proofErr w:type="gramEnd"/>
+      <w:r>
+        <w:rPr>
+          <w:highlight w:val="yellow"/>
+        </w:rPr>
+        <w:t xml:space="preserve"> modules son incorrectos</w:t>
+      </w:r>
+    </w:p>
+    <w:p>
+      <w:r>
+        <w:rPr>
+          <w:highlight w:val="yellow"/>
+        </w:rPr>
+        <w:t xml:space="preserve">D. El </w:t>
+      </w:r>
+      <w:proofErr w:type="spellStart"/>
+      <w:r>
+        <w:rPr>
+          <w:highlight w:val="yellow"/>
+        </w:rPr>
+        <w:t>dropout</w:t>
+      </w:r>
+      <w:proofErr w:type="spellEnd"/>
+      <w:r>
+        <w:rPr>
+          <w:highlight w:val="yellow"/>
+        </w:rPr>
+        <w:t xml:space="preserve"> es demasiado alto</w:t>
+      </w:r>
+    </w:p>
+    <w:p/>
+    <w:p>
+      <w:r>
+        <w:t xml:space="preserve">Para un modelo con </w:t>
+      </w:r>
+      <w:proofErr w:type="spellStart"/>
+      <w:r>
+        <w:t>context</w:t>
+      </w:r>
+      <w:proofErr w:type="spellEnd"/>
       <w:r>
         <w:t xml:space="preserve"> </w:t>
       </w:r>
-      <w:r>
-        <w:t>chunks de 200 tokens cada uno, ¿</w:t>
-      </w:r>
-      <w:r>
-        <w:t>cuántos</w:t>
-      </w:r>
-      <w:r>
-        <w:t xml:space="preserve"> tokens quedan para la respuesta del modelo?</w:t>
+      <w:proofErr w:type="spellStart"/>
+      <w:r>
+        <w:t>window</w:t>
+      </w:r>
+      <w:proofErr w:type="spellEnd"/>
+      <w:r>
+        <w:t xml:space="preserve"> de 2048 tokens, si tu </w:t>
+      </w:r>
+      <w:proofErr w:type="spellStart"/>
+      <w:r>
+        <w:t>prompt</w:t>
+      </w:r>
+      <w:proofErr w:type="spellEnd"/>
+      <w:r>
+        <w:t xml:space="preserve"> base ocupa 300 tokens y recuperas 5 </w:t>
+      </w:r>
+      <w:proofErr w:type="spellStart"/>
+      <w:r>
+        <w:t>chunks</w:t>
+      </w:r>
+      <w:proofErr w:type="spellEnd"/>
+      <w:r>
+        <w:t xml:space="preserve"> de 200 tokens cada uno, ¿cuántos tokens quedan para la respuesta del modelo?</w:t>
       </w:r>
     </w:p>
     <w:p>
@@ -210,23 +313,22 @@
     <w:p>
       <w:r>
         <w:lastRenderedPageBreak/>
-        <w:t xml:space="preserve">Examina este </w:t>
-      </w:r>
-      <w:r>
-        <w:t>código</w:t>
-      </w:r>
-      <w:r>
-        <w:t xml:space="preserve"> de tokenizaci</w:t>
-      </w:r>
-      <w:r>
-        <w:t>ó</w:t>
-      </w:r>
-      <w:r>
-        <w:t>n:</w:t>
-      </w:r>
-    </w:p>
-    <w:p>
-      <w:r>
+        <w:t xml:space="preserve">Examina este código de </w:t>
+      </w:r>
+      <w:proofErr w:type="spellStart"/>
+      <w:r>
+        <w:t>tokenización</w:t>
+      </w:r>
+      <w:proofErr w:type="spellEnd"/>
+      <w:r>
+        <w:t>:</w:t>
+      </w:r>
+    </w:p>
+    <w:p>
+      <w:r>
+        <w:rPr>
+          <w:noProof/>
+        </w:rPr>
         <w:drawing>
           <wp:inline distT="0" distB="0" distL="0" distR="0" wp14:anchorId="64AC81E1" wp14:editId="06339D13">
             <wp:extent cx="5400040" cy="953135"/>
@@ -264,19 +366,7 @@
         </w:drawing>
       </w:r>
       <w:r>
-        <w:t xml:space="preserve">¿Aproximadamente </w:t>
-      </w:r>
-      <w:r>
-        <w:t>cuántos</w:t>
-      </w:r>
-      <w:r>
-        <w:t xml:space="preserve"> tokens </w:t>
-      </w:r>
-      <w:r>
-        <w:t>esperarías</w:t>
-      </w:r>
-      <w:r>
-        <w:t>?</w:t>
+        <w:t>¿Aproximadamente cuántos tokens esperarías?</w:t>
       </w:r>
     </w:p>
     <w:p>
@@ -286,64 +376,68 @@
     </w:p>
     <w:p>
       <w:r>
-        <w:t xml:space="preserve">B. 9 (contando </w:t>
-      </w:r>
-      <w:r>
-        <w:t>puntuación</w:t>
-      </w:r>
+        <w:t>B. 9 (contando puntuación)</w:t>
+      </w:r>
+    </w:p>
+    <w:p>
+      <w:r>
+        <w:t>C. 11-13 (</w:t>
+      </w:r>
+      <w:proofErr w:type="spellStart"/>
+      <w:r>
+        <w:t>subword</w:t>
+      </w:r>
+      <w:proofErr w:type="spellEnd"/>
+      <w:r>
+        <w:t xml:space="preserve"> </w:t>
+      </w:r>
+      <w:proofErr w:type="spellStart"/>
+      <w:r>
+        <w:t>tokenization</w:t>
+      </w:r>
+      <w:proofErr w:type="spellEnd"/>
       <w:r>
         <w:t>)</w:t>
       </w:r>
     </w:p>
     <w:p>
       <w:r>
-        <w:t>C. 11-13 (subword tokenization)</w:t>
-      </w:r>
-    </w:p>
-    <w:p>
-      <w:r>
-        <w:t>D. &gt; 40 (character-level)</w:t>
-      </w:r>
-    </w:p>
-    <w:p/>
-    <w:p>
-      <w:r>
-        <w:t xml:space="preserve">En few-shot prompting para </w:t>
-      </w:r>
-      <w:r>
-        <w:t>clasificación</w:t>
-      </w:r>
-      <w:r>
-        <w:t>, si tus ejemplos muestran siempre la clase positiva primero y</w:t>
-      </w:r>
+        <w:t>D. &gt; 40 (</w:t>
+      </w:r>
+      <w:proofErr w:type="spellStart"/>
+      <w:r>
+        <w:t>character-level</w:t>
+      </w:r>
+      <w:proofErr w:type="spellEnd"/>
+      <w:r>
+        <w:t>)</w:t>
+      </w:r>
+    </w:p>
+    <w:p/>
+    <w:p>
+      <w:r>
+        <w:t xml:space="preserve">En </w:t>
+      </w:r>
+      <w:proofErr w:type="spellStart"/>
+      <w:r>
+        <w:t>few-shot</w:t>
+      </w:r>
+      <w:proofErr w:type="spellEnd"/>
       <w:r>
         <w:t xml:space="preserve"> </w:t>
       </w:r>
-      <w:r>
-        <w:t xml:space="preserve">la negativa </w:t>
-      </w:r>
-      <w:r>
-        <w:t>después</w:t>
-      </w:r>
-      <w:r>
-        <w:t>, ¿</w:t>
-      </w:r>
-      <w:r>
-        <w:t>qué</w:t>
-      </w:r>
-      <w:r>
-        <w:t xml:space="preserve"> problema puede ocurrir?</w:t>
-      </w:r>
-    </w:p>
-    <w:p>
-      <w:r>
-        <w:t>A. El modelo no aprender</w:t>
-      </w:r>
-      <w:r>
-        <w:t>á</w:t>
-      </w:r>
-      <w:r>
-        <w:t xml:space="preserve"> de los ejemplos</w:t>
+      <w:proofErr w:type="spellStart"/>
+      <w:r>
+        <w:t>prompting</w:t>
+      </w:r>
+      <w:proofErr w:type="spellEnd"/>
+      <w:r>
+        <w:t xml:space="preserve"> para clasificación, si tus ejemplos muestran siempre la clase positiva primero y la negativa después, ¿qué problema puede ocurrir?</w:t>
+      </w:r>
+    </w:p>
+    <w:p>
+      <w:r>
+        <w:t>A. El modelo no aprenderá de los ejemplos</w:t>
       </w:r>
     </w:p>
     <w:p>
@@ -353,19 +447,7 @@
     </w:p>
     <w:p>
       <w:r>
-        <w:t xml:space="preserve">C. Los ejemplos </w:t>
-      </w:r>
-      <w:r>
-        <w:t>ocuparán</w:t>
-      </w:r>
-      <w:r>
-        <w:t xml:space="preserve"> </w:t>
-      </w:r>
-      <w:r>
-        <w:t>más</w:t>
-      </w:r>
-      <w:r>
-        <w:t xml:space="preserve"> tokens</w:t>
+        <w:t>C. Los ejemplos ocuparán más tokens</w:t>
       </w:r>
     </w:p>
     <w:p>
@@ -376,31 +458,23 @@
     <w:p/>
     <w:p>
       <w:r>
-        <w:t xml:space="preserve">Si un modelo GPT-2 con vocabulario de 50,000 tokens y embedding </w:t>
-      </w:r>
-      <w:r>
-        <w:t>dimensión</w:t>
-      </w:r>
-      <w:r>
-        <w:t xml:space="preserve"> de 768 tiene una capa de</w:t>
-      </w:r>
-      <w:r>
-        <w:t xml:space="preserve"> </w:t>
-      </w:r>
-      <w:r>
-        <w:t>embeddings, ¿</w:t>
-      </w:r>
-      <w:r>
-        <w:t>cuántos</w:t>
-      </w:r>
-      <w:r>
-        <w:t xml:space="preserve"> </w:t>
-      </w:r>
-      <w:r>
-        <w:t>parámetros</w:t>
-      </w:r>
-      <w:r>
-        <w:t xml:space="preserve"> tiene solo esta capa?</w:t>
+        <w:t xml:space="preserve">Si un modelo GPT-2 con vocabulario de 50,000 tokens y </w:t>
+      </w:r>
+      <w:proofErr w:type="spellStart"/>
+      <w:r>
+        <w:t>embedding</w:t>
+      </w:r>
+      <w:proofErr w:type="spellEnd"/>
+      <w:r>
+        <w:t xml:space="preserve"> dimensión de 768 tiene una capa de </w:t>
+      </w:r>
+      <w:proofErr w:type="spellStart"/>
+      <w:r>
+        <w:t>embeddings</w:t>
+      </w:r>
+      <w:proofErr w:type="spellEnd"/>
+      <w:r>
+        <w:t>, ¿cuántos parámetros tiene solo esta capa?</w:t>
       </w:r>
     </w:p>
     <w:p>
@@ -425,6 +499,9 @@
     </w:p>
     <w:p>
       <w:r>
+        <w:rPr>
+          <w:noProof/>
+        </w:rPr>
         <w:lastRenderedPageBreak/>
         <w:drawing>
           <wp:inline distT="0" distB="0" distL="0" distR="0" wp14:anchorId="56F8AC2A" wp14:editId="3E63B04E">
@@ -463,18 +540,28 @@
         </w:drawing>
       </w:r>
       <w:r>
-        <w:t>¿</w:t>
-      </w:r>
-      <w:r>
-        <w:t>Cuál</w:t>
-      </w:r>
-      <w:r>
-        <w:t xml:space="preserve"> es el problema principal con este enfoque?</w:t>
-      </w:r>
-    </w:p>
-    <w:p>
-      <w:r>
-        <w:t>A. No tiene sentido obtener embeddings de documentos por fragmentos (chunks)</w:t>
+        <w:t>¿Cuál es el problema principal con este enfoque?</w:t>
+      </w:r>
+    </w:p>
+    <w:p>
+      <w:r>
+        <w:t xml:space="preserve">A. No tiene sentido obtener </w:t>
+      </w:r>
+      <w:proofErr w:type="spellStart"/>
+      <w:r>
+        <w:t>embeddings</w:t>
+      </w:r>
+      <w:proofErr w:type="spellEnd"/>
+      <w:r>
+        <w:t xml:space="preserve"> de documentos por fragmentos (</w:t>
+      </w:r>
+      <w:proofErr w:type="spellStart"/>
+      <w:r>
+        <w:t>chunks</w:t>
+      </w:r>
+      <w:proofErr w:type="spellEnd"/>
+      <w:r>
+        <w:t>)</w:t>
       </w:r>
     </w:p>
     <w:p>
@@ -484,7 +571,15 @@
     </w:p>
     <w:p>
       <w:r>
-        <w:t>C. El orden del prompt es incorrecto</w:t>
+        <w:t xml:space="preserve">C. El orden del </w:t>
+      </w:r>
+      <w:proofErr w:type="spellStart"/>
+      <w:r>
+        <w:t>prompt</w:t>
+      </w:r>
+      <w:proofErr w:type="spellEnd"/>
+      <w:r>
+        <w:t xml:space="preserve"> es incorrecto</w:t>
       </w:r>
     </w:p>
     <w:p>
@@ -494,163 +589,241 @@
     </w:p>
     <w:p/>
     <w:p>
-      <w:r>
-        <w:t xml:space="preserve">Para un modelo BERT-base (110M </w:t>
-      </w:r>
-      <w:r>
-        <w:t>parámetros</w:t>
-      </w:r>
-      <w:r>
-        <w:t xml:space="preserve">, </w:t>
-      </w:r>
-      <w:r>
-        <w:t>tamaño</w:t>
-      </w:r>
-      <w:r>
-        <w:t xml:space="preserve"> del embedding=768) haciendo fine-tuning con</w:t>
-      </w:r>
+      <w:pPr>
+        <w:rPr>
+          <w:highlight w:val="yellow"/>
+        </w:rPr>
+      </w:pPr>
+      <w:r>
+        <w:rPr>
+          <w:highlight w:val="yellow"/>
+        </w:rPr>
+        <w:t xml:space="preserve">Para un modelo BERT-base (110M parámetros, tamaño del </w:t>
+      </w:r>
+      <w:proofErr w:type="spellStart"/>
+      <w:r>
+        <w:rPr>
+          <w:highlight w:val="yellow"/>
+        </w:rPr>
+        <w:t>embedding</w:t>
+      </w:r>
+      <w:proofErr w:type="spellEnd"/>
+      <w:r>
+        <w:rPr>
+          <w:highlight w:val="yellow"/>
+        </w:rPr>
+        <w:t>=768) haciendo fine-</w:t>
+      </w:r>
+      <w:proofErr w:type="spellStart"/>
+      <w:r>
+        <w:rPr>
+          <w:highlight w:val="yellow"/>
+        </w:rPr>
+        <w:t>tuning</w:t>
+      </w:r>
+      <w:proofErr w:type="spellEnd"/>
+      <w:r>
+        <w:rPr>
+          <w:highlight w:val="yellow"/>
+        </w:rPr>
+        <w:t xml:space="preserve"> con </w:t>
+      </w:r>
+      <w:proofErr w:type="spellStart"/>
+      <w:r>
+        <w:rPr>
+          <w:highlight w:val="yellow"/>
+        </w:rPr>
+        <w:t>LoRA</w:t>
+      </w:r>
+      <w:proofErr w:type="spellEnd"/>
+      <w:r>
+        <w:rPr>
+          <w:highlight w:val="yellow"/>
+        </w:rPr>
+        <w:t xml:space="preserve"> (</w:t>
+      </w:r>
+      <w:proofErr w:type="spellStart"/>
+      <w:r>
+        <w:rPr>
+          <w:highlight w:val="yellow"/>
+        </w:rPr>
+        <w:t>rank</w:t>
+      </w:r>
+      <w:proofErr w:type="spellEnd"/>
+      <w:r>
+        <w:rPr>
+          <w:highlight w:val="yellow"/>
+        </w:rPr>
+        <w:t xml:space="preserve">=8), ¿aproximadamente cuántos parámetros son </w:t>
+      </w:r>
+      <w:proofErr w:type="spellStart"/>
+      <w:r>
+        <w:rPr>
+          <w:highlight w:val="yellow"/>
+        </w:rPr>
+        <w:t>entrenables</w:t>
+      </w:r>
+      <w:proofErr w:type="spellEnd"/>
+      <w:r>
+        <w:rPr>
+          <w:highlight w:val="yellow"/>
+        </w:rPr>
+        <w:t xml:space="preserve"> si aplicamos </w:t>
+      </w:r>
+      <w:proofErr w:type="spellStart"/>
+      <w:r>
+        <w:rPr>
+          <w:highlight w:val="yellow"/>
+        </w:rPr>
+        <w:t>LoRA</w:t>
+      </w:r>
+      <w:proofErr w:type="spellEnd"/>
+      <w:r>
+        <w:rPr>
+          <w:highlight w:val="yellow"/>
+        </w:rPr>
+        <w:t xml:space="preserve"> a las 12 capas en matrices Q y V?</w:t>
+      </w:r>
+    </w:p>
+    <w:p>
+      <w:pPr>
+        <w:rPr>
+          <w:highlight w:val="yellow"/>
+        </w:rPr>
+      </w:pPr>
+      <w:r>
+        <w:rPr>
+          <w:highlight w:val="yellow"/>
+        </w:rPr>
+        <w:t>A. 150K</w:t>
+      </w:r>
+    </w:p>
+    <w:p>
+      <w:pPr>
+        <w:rPr>
+          <w:highlight w:val="yellow"/>
+        </w:rPr>
+      </w:pPr>
+      <w:r>
+        <w:rPr>
+          <w:highlight w:val="yellow"/>
+        </w:rPr>
+        <w:t>B. 295K</w:t>
+      </w:r>
+    </w:p>
+    <w:p>
+      <w:pPr>
+        <w:rPr>
+          <w:highlight w:val="yellow"/>
+        </w:rPr>
+      </w:pPr>
+      <w:r>
+        <w:rPr>
+          <w:highlight w:val="yellow"/>
+        </w:rPr>
+        <w:t>C. 1.1M</w:t>
+      </w:r>
+    </w:p>
+    <w:p>
+      <w:r>
+        <w:rPr>
+          <w:highlight w:val="yellow"/>
+        </w:rPr>
+        <w:t>D. 11M</w:t>
+      </w:r>
+    </w:p>
+    <w:p/>
+    <w:p>
+      <w:r>
+        <w:t>En Chain-</w:t>
+      </w:r>
+      <w:proofErr w:type="spellStart"/>
+      <w:r>
+        <w:t>of</w:t>
+      </w:r>
+      <w:proofErr w:type="spellEnd"/>
+      <w:r>
+        <w:t>-</w:t>
+      </w:r>
+      <w:proofErr w:type="spellStart"/>
+      <w:r>
+        <w:t>Thought</w:t>
+      </w:r>
+      <w:proofErr w:type="spellEnd"/>
       <w:r>
         <w:t xml:space="preserve"> </w:t>
       </w:r>
-      <w:r>
-        <w:t xml:space="preserve">LoRA (rank=8), ¿aproximadamente </w:t>
-      </w:r>
-      <w:r>
-        <w:t>cuántos</w:t>
-      </w:r>
+      <w:proofErr w:type="spellStart"/>
+      <w:r>
+        <w:t>prompting</w:t>
+      </w:r>
+      <w:proofErr w:type="spellEnd"/>
+      <w:r>
+        <w:t xml:space="preserve">, si el modelo genera razonamiento </w:t>
+      </w:r>
+      <w:proofErr w:type="gramStart"/>
+      <w:r>
+        <w:t>correcto</w:t>
+      </w:r>
+      <w:proofErr w:type="gramEnd"/>
+      <w:r>
+        <w:t xml:space="preserve"> pero conclusión incorrecta, ¿qué estrategia es más efectiva?</w:t>
+      </w:r>
+    </w:p>
+    <w:p>
+      <w:r>
+        <w:t>A. Aumentar temperatura para más creatividad</w:t>
+      </w:r>
+    </w:p>
+    <w:p>
+      <w:r>
+        <w:t xml:space="preserve">B. Simplificar el </w:t>
+      </w:r>
+      <w:proofErr w:type="spellStart"/>
+      <w:r>
+        <w:t>prompt</w:t>
+      </w:r>
+      <w:proofErr w:type="spellEnd"/>
+      <w:r>
+        <w:t xml:space="preserve"> eliminando el razonamiento</w:t>
+      </w:r>
+    </w:p>
+    <w:p>
+      <w:r>
+        <w:t xml:space="preserve">C. Usar </w:t>
+      </w:r>
+      <w:proofErr w:type="spellStart"/>
+      <w:r>
+        <w:t>self-consistency</w:t>
+      </w:r>
+      <w:proofErr w:type="spellEnd"/>
+      <w:r>
+        <w:t>: generar múltiples cadenas y votar</w:t>
+      </w:r>
+    </w:p>
+    <w:p>
+      <w:r>
+        <w:t xml:space="preserve">D. Cambiar a </w:t>
+      </w:r>
+      <w:proofErr w:type="spellStart"/>
+      <w:r>
+        <w:t>zero-shot</w:t>
+      </w:r>
+      <w:proofErr w:type="spellEnd"/>
       <w:r>
         <w:t xml:space="preserve"> </w:t>
       </w:r>
-      <w:r>
-        <w:t>parámetros</w:t>
-      </w:r>
-      <w:r>
-        <w:t xml:space="preserve"> son entrenables si aplicamos LoRA a las 12</w:t>
-      </w:r>
-      <w:r>
-        <w:t xml:space="preserve"> </w:t>
-      </w:r>
-      <w:r>
-        <w:t>capas en matrices Q y V?</w:t>
-      </w:r>
-    </w:p>
-    <w:p>
-      <w:r>
-        <w:t>A. 150K</w:t>
-      </w:r>
-    </w:p>
-    <w:p>
-      <w:r>
-        <w:t>B. 295K</w:t>
-      </w:r>
-    </w:p>
-    <w:p>
-      <w:r>
-        <w:t>C. 1.1M</w:t>
-      </w:r>
-    </w:p>
-    <w:p>
-      <w:r>
-        <w:t>D. 11M</w:t>
-      </w:r>
-    </w:p>
-    <w:p/>
-    <w:p>
-      <w:r>
-        <w:t xml:space="preserve">En Chain-of-Thought prompting, si el modelo genera razonamiento correcto pero </w:t>
-      </w:r>
-      <w:r>
-        <w:t>conclusión</w:t>
-      </w:r>
-      <w:r>
-        <w:t xml:space="preserve"> incorrecta,</w:t>
-      </w:r>
-      <w:r>
-        <w:t xml:space="preserve"> </w:t>
-      </w:r>
-      <w:r>
-        <w:t>¿</w:t>
-      </w:r>
-      <w:r>
-        <w:t>qué</w:t>
-      </w:r>
-      <w:r>
-        <w:t xml:space="preserve"> estrategia es </w:t>
-      </w:r>
-      <w:r>
-        <w:t>más</w:t>
-      </w:r>
-      <w:r>
-        <w:t xml:space="preserve"> efectiva?</w:t>
-      </w:r>
-    </w:p>
-    <w:p>
-      <w:r>
-        <w:t xml:space="preserve">A. Aumentar temperatura para </w:t>
-      </w:r>
-      <w:r>
-        <w:t>más</w:t>
-      </w:r>
-      <w:r>
-        <w:t xml:space="preserve"> creatividad</w:t>
-      </w:r>
-    </w:p>
-    <w:p>
-      <w:r>
-        <w:t>B. Simplificar el prompt eliminando el razonamiento</w:t>
-      </w:r>
-    </w:p>
-    <w:p>
-      <w:r>
-        <w:t xml:space="preserve">C. Usar self-consistency: generar </w:t>
-      </w:r>
-      <w:r>
-        <w:t>múltiples</w:t>
-      </w:r>
-      <w:r>
-        <w:t xml:space="preserve"> cadenas y votar</w:t>
-      </w:r>
-    </w:p>
-    <w:p>
-      <w:r>
-        <w:t>D. Cambiar a zero-shot prompting</w:t>
-      </w:r>
+      <w:proofErr w:type="spellStart"/>
+      <w:r>
+        <w:t>prompting</w:t>
+      </w:r>
+      <w:proofErr w:type="spellEnd"/>
     </w:p>
     <w:p/>
     <w:p>
       <w:r>
         <w:lastRenderedPageBreak/>
-        <w:t xml:space="preserve">Si una API de LLM cobra $3 por </w:t>
-      </w:r>
-      <w:r>
-        <w:t>millón</w:t>
-      </w:r>
-      <w:r>
-        <w:t xml:space="preserve"> de tokens de input y $15 por </w:t>
-      </w:r>
-      <w:r>
-        <w:t>millón</w:t>
-      </w:r>
-      <w:r>
-        <w:t xml:space="preserve"> de tokens de output,</w:t>
-      </w:r>
-      <w:r>
-        <w:t xml:space="preserve"> </w:t>
-      </w:r>
-      <w:r>
-        <w:t>¿</w:t>
-      </w:r>
-      <w:r>
-        <w:t>cuánto</w:t>
-      </w:r>
-      <w:r>
-        <w:t xml:space="preserve"> cuesta procesar 1000 documentos con promedio de 2000 tokens de input y 400 tokens de output</w:t>
-      </w:r>
-      <w:r>
-        <w:t xml:space="preserve"> </w:t>
-      </w:r>
-      <w:r>
-        <w:t>cada uno?</w:t>
+        <w:t>Si una API de LLM cobra $3 por millón de tokens de input y $15 por millón de tokens de output, ¿cuánto cuesta procesar 1000 documentos con promedio de 2000 tokens de input y 400 tokens de output cada uno?</w:t>
       </w:r>
     </w:p>
     <w:p>
@@ -676,82 +849,103 @@
     <w:p/>
     <w:p>
       <w:r>
-        <w:t>En la arquitectura transformer original (Vaswani et al., 2017), ¿</w:t>
-      </w:r>
-      <w:r>
-        <w:t>qué</w:t>
-      </w:r>
-      <w:r>
-        <w:t xml:space="preserve"> componente se aplica DE</w:t>
-      </w:r>
-      <w:r>
-        <w:t>SPUÉS</w:t>
-      </w:r>
-      <w:r>
-        <w:t xml:space="preserve"> de</w:t>
-      </w:r>
-      <w:r>
-        <w:t xml:space="preserve"> </w:t>
-      </w:r>
-      <w:r>
-        <w:t>cada sub-capa (</w:t>
-      </w:r>
-      <w:r>
-        <w:t>atención</w:t>
-      </w:r>
-      <w:r>
-        <w:t xml:space="preserve"> o feed-forward)?</w:t>
-      </w:r>
-    </w:p>
-    <w:p>
-      <w:r>
-        <w:t>A. Batch normalization</w:t>
-      </w:r>
-    </w:p>
-    <w:p>
-      <w:r>
-        <w:t xml:space="preserve">B. Dropout </w:t>
-      </w:r>
-      <w:r>
-        <w:t>únicamente</w:t>
-      </w:r>
-    </w:p>
-    <w:p>
-      <w:r>
-        <w:t>C. Residual connection + Layer normalization</w:t>
-      </w:r>
-    </w:p>
-    <w:p>
-      <w:r>
-        <w:t xml:space="preserve">D. </w:t>
-      </w:r>
-      <w:r>
-        <w:t>Activación</w:t>
-      </w:r>
-      <w:r>
-        <w:t xml:space="preserve"> ReLU</w:t>
-      </w:r>
-    </w:p>
-    <w:p/>
-    <w:p>
-      <w:r>
-        <w:t xml:space="preserve">Examina este </w:t>
-      </w:r>
-      <w:r>
-        <w:t>código</w:t>
-      </w:r>
-      <w:r>
-        <w:t xml:space="preserve"> de </w:t>
-      </w:r>
-      <w:r>
-        <w:t>evaluación</w:t>
-      </w:r>
-      <w:r>
-        <w:t xml:space="preserve"> de embeddings:</w:t>
-      </w:r>
-    </w:p>
-    <w:p>
-      <w:r>
+        <w:t xml:space="preserve">En la arquitectura </w:t>
+      </w:r>
+      <w:proofErr w:type="spellStart"/>
+      <w:r>
+        <w:t>transformer</w:t>
+      </w:r>
+      <w:proofErr w:type="spellEnd"/>
+      <w:r>
+        <w:t xml:space="preserve"> original (Vaswani et al., 2017), ¿qué componente se aplica DESPUÉS de cada </w:t>
+      </w:r>
+      <w:proofErr w:type="spellStart"/>
+      <w:r>
+        <w:t>sub-capa</w:t>
+      </w:r>
+      <w:proofErr w:type="spellEnd"/>
+      <w:r>
+        <w:t xml:space="preserve"> (atención o </w:t>
+      </w:r>
+      <w:proofErr w:type="spellStart"/>
+      <w:r>
+        <w:t>feed</w:t>
+      </w:r>
+      <w:proofErr w:type="spellEnd"/>
+      <w:r>
+        <w:t>-forward)?</w:t>
+      </w:r>
+    </w:p>
+    <w:p>
+      <w:r>
+        <w:t xml:space="preserve">A. Batch </w:t>
+      </w:r>
+      <w:proofErr w:type="spellStart"/>
+      <w:r>
+        <w:t>normalization</w:t>
+      </w:r>
+      <w:proofErr w:type="spellEnd"/>
+    </w:p>
+    <w:p>
+      <w:r>
+        <w:t xml:space="preserve">B. </w:t>
+      </w:r>
+      <w:proofErr w:type="spellStart"/>
+      <w:r>
+        <w:t>Dropout</w:t>
+      </w:r>
+      <w:proofErr w:type="spellEnd"/>
+      <w:r>
+        <w:t xml:space="preserve"> únicamente</w:t>
+      </w:r>
+    </w:p>
+    <w:p>
+      <w:r>
+        <w:t xml:space="preserve">C. Residual </w:t>
+      </w:r>
+      <w:proofErr w:type="spellStart"/>
+      <w:r>
+        <w:t>connection</w:t>
+      </w:r>
+      <w:proofErr w:type="spellEnd"/>
+      <w:r>
+        <w:t xml:space="preserve"> + Layer </w:t>
+      </w:r>
+      <w:proofErr w:type="spellStart"/>
+      <w:r>
+        <w:t>normalization</w:t>
+      </w:r>
+      <w:proofErr w:type="spellEnd"/>
+    </w:p>
+    <w:p>
+      <w:r>
+        <w:t xml:space="preserve">D. Activación </w:t>
+      </w:r>
+      <w:proofErr w:type="spellStart"/>
+      <w:r>
+        <w:t>ReLU</w:t>
+      </w:r>
+      <w:proofErr w:type="spellEnd"/>
+    </w:p>
+    <w:p/>
+    <w:p>
+      <w:r>
+        <w:t xml:space="preserve">Examina este código de evaluación de </w:t>
+      </w:r>
+      <w:proofErr w:type="spellStart"/>
+      <w:r>
+        <w:t>embeddings</w:t>
+      </w:r>
+      <w:proofErr w:type="spellEnd"/>
+      <w:r>
+        <w:t>:</w:t>
+      </w:r>
+    </w:p>
+    <w:p>
+      <w:r>
+        <w:rPr>
+          <w:noProof/>
+        </w:rPr>
         <w:drawing>
           <wp:inline distT="0" distB="0" distL="0" distR="0" wp14:anchorId="555B47FC" wp14:editId="5F9D9E40">
             <wp:extent cx="4467849" cy="1914792"/>
@@ -791,31 +985,26 @@
     </w:p>
     <w:p>
       <w:r>
-        <w:t>¿</w:t>
-      </w:r>
-      <w:r>
-        <w:t>Qué</w:t>
-      </w:r>
-      <w:r>
-        <w:t xml:space="preserve"> problema tiene este </w:t>
-      </w:r>
-      <w:r>
-        <w:t>código</w:t>
-      </w:r>
-      <w:r>
-        <w:t>?</w:t>
-      </w:r>
-    </w:p>
-    <w:p>
-      <w:r>
-        <w:t xml:space="preserve">A. </w:t>
-      </w:r>
-      <w:r>
-        <w:t>Debería</w:t>
-      </w:r>
-      <w:r>
-        <w:t xml:space="preserve"> usar embeddings pre-computados</w:t>
-      </w:r>
+        <w:t>¿Qué problema tiene este código?</w:t>
+      </w:r>
+    </w:p>
+    <w:p>
+      <w:r>
+        <w:t xml:space="preserve">A. Debería usar </w:t>
+      </w:r>
+      <w:proofErr w:type="spellStart"/>
+      <w:r>
+        <w:t>embeddings</w:t>
+      </w:r>
+      <w:proofErr w:type="spellEnd"/>
+      <w:r>
+        <w:t xml:space="preserve"> </w:t>
+      </w:r>
+      <w:proofErr w:type="spellStart"/>
+      <w:r>
+        <w:t>pre-computados</w:t>
+      </w:r>
+      <w:proofErr w:type="spellEnd"/>
     </w:p>
     <w:p>
       <w:r>
@@ -829,8 +1018,29 @@
     </w:p>
     <w:p>
       <w:r>
-        <w:t>D. No normaliza los embeddings antes del dot product</w:t>
-      </w:r>
+        <w:t xml:space="preserve">D. No normaliza los </w:t>
+      </w:r>
+      <w:proofErr w:type="spellStart"/>
+      <w:r>
+        <w:t>embeddings</w:t>
+      </w:r>
+      <w:proofErr w:type="spellEnd"/>
+      <w:r>
+        <w:t xml:space="preserve"> antes del </w:t>
+      </w:r>
+      <w:proofErr w:type="spellStart"/>
+      <w:r>
+        <w:t>dot</w:t>
+      </w:r>
+      <w:proofErr w:type="spellEnd"/>
+      <w:r>
+        <w:t xml:space="preserve"> </w:t>
+      </w:r>
+      <w:proofErr w:type="spellStart"/>
+      <w:r>
+        <w:t>product</w:t>
+      </w:r>
+      <w:proofErr w:type="spellEnd"/>
     </w:p>
     <w:p/>
     <w:p/>
@@ -840,123 +1050,180 @@
         <w:lastRenderedPageBreak/>
         <w:t xml:space="preserve">Durante la </w:t>
       </w:r>
+      <w:proofErr w:type="spellStart"/>
       <w:r>
         <w:t>tokenización</w:t>
       </w:r>
-      <w:r>
-        <w:t xml:space="preserve"> con BPE (Byte Pair Encoding), la palabra “unhappiness” </w:t>
-      </w:r>
-      <w:r>
-        <w:t>podría</w:t>
-      </w:r>
-      <w:r>
-        <w:t xml:space="preserve"> tokenizarse</w:t>
-      </w:r>
+      <w:proofErr w:type="spellEnd"/>
+      <w:r>
+        <w:t xml:space="preserve"> con BPE (Byte Pair </w:t>
+      </w:r>
+      <w:proofErr w:type="spellStart"/>
+      <w:r>
+        <w:t>Encoding</w:t>
+      </w:r>
+      <w:proofErr w:type="spellEnd"/>
+      <w:r>
+        <w:t>), la palabra “</w:t>
+      </w:r>
+      <w:proofErr w:type="spellStart"/>
+      <w:r>
+        <w:t>unhappiness</w:t>
+      </w:r>
+      <w:proofErr w:type="spellEnd"/>
+      <w:r>
+        <w:t xml:space="preserve">” podría </w:t>
+      </w:r>
+      <w:proofErr w:type="spellStart"/>
+      <w:r>
+        <w:t>tokenizarse</w:t>
+      </w:r>
+      <w:proofErr w:type="spellEnd"/>
+      <w:r>
+        <w:t xml:space="preserve"> como [“un”, “</w:t>
+      </w:r>
+      <w:proofErr w:type="spellStart"/>
+      <w:r>
+        <w:t>happi</w:t>
+      </w:r>
+      <w:proofErr w:type="spellEnd"/>
+      <w:r>
+        <w:t>”, “</w:t>
+      </w:r>
+      <w:proofErr w:type="spellStart"/>
+      <w:r>
+        <w:t>ness</w:t>
+      </w:r>
+      <w:proofErr w:type="spellEnd"/>
+      <w:r>
+        <w:t xml:space="preserve">”]. ¿Qué ventaja tiene esto comparado con </w:t>
+      </w:r>
+      <w:proofErr w:type="spellStart"/>
+      <w:r>
+        <w:t>tokenización</w:t>
+      </w:r>
+      <w:proofErr w:type="spellEnd"/>
+      <w:r>
+        <w:t xml:space="preserve"> a nivel de palabra?</w:t>
+      </w:r>
+    </w:p>
+    <w:p>
+      <w:r>
+        <w:t>A. Reduce el tamaño del vocabulario significativamente sin perder información</w:t>
+      </w:r>
+    </w:p>
+    <w:p>
+      <w:r>
+        <w:t xml:space="preserve">B. Permite manejar palabras fuera del vocabulario (OOV) descomponiéndolas en </w:t>
+      </w:r>
+      <w:proofErr w:type="spellStart"/>
+      <w:r>
+        <w:t>subwords</w:t>
+      </w:r>
+      <w:proofErr w:type="spellEnd"/>
+    </w:p>
+    <w:p>
+      <w:r>
+        <w:t>C. Captura morfología (prefijos, sufijos, raíces) compartida entre palabras</w:t>
+      </w:r>
+    </w:p>
+    <w:p>
+      <w:r>
+        <w:t>D. Todas las anteriores</w:t>
+      </w:r>
+    </w:p>
+    <w:p/>
+    <w:p>
+      <w:r>
+        <w:t xml:space="preserve">Para un </w:t>
+      </w:r>
+      <w:proofErr w:type="spellStart"/>
+      <w:r>
+        <w:t>transformer</w:t>
+      </w:r>
+      <w:proofErr w:type="spellEnd"/>
       <w:r>
         <w:t xml:space="preserve"> </w:t>
       </w:r>
-      <w:r>
-        <w:t>como [“un”, “happi”, “ness”]. ¿</w:t>
-      </w:r>
-      <w:r>
-        <w:t>Qué</w:t>
-      </w:r>
-      <w:r>
-        <w:t xml:space="preserve"> ventaja tiene esto comparado con </w:t>
-      </w:r>
-      <w:r>
-        <w:t>tokenización</w:t>
-      </w:r>
-      <w:r>
-        <w:t xml:space="preserve"> a nivel de palabra?</w:t>
-      </w:r>
-    </w:p>
-    <w:p>
-      <w:r>
-        <w:t xml:space="preserve">A. Reduce el </w:t>
-      </w:r>
-      <w:r>
-        <w:t>tamaño</w:t>
-      </w:r>
-      <w:r>
-        <w:t xml:space="preserve"> del vocabulario significativamente sin perder </w:t>
-      </w:r>
-      <w:r>
-        <w:t>información</w:t>
-      </w:r>
-    </w:p>
-    <w:p>
-      <w:r>
-        <w:t xml:space="preserve">B. Permite manejar palabras fuera del vocabulario (OOV) </w:t>
-      </w:r>
-      <w:r>
-        <w:t>descomponiéndolas</w:t>
-      </w:r>
-      <w:r>
-        <w:t xml:space="preserve"> en subwords</w:t>
-      </w:r>
-    </w:p>
-    <w:p>
-      <w:r>
-        <w:t xml:space="preserve">C. Captura </w:t>
-      </w:r>
-      <w:r>
-        <w:t>morfología</w:t>
-      </w:r>
-      <w:r>
-        <w:t xml:space="preserve"> (prefijos, sufijos, </w:t>
-      </w:r>
-      <w:r>
-        <w:t>raíces</w:t>
-      </w:r>
-      <w:r>
-        <w:t>) compartida entre palabras</w:t>
-      </w:r>
-    </w:p>
-    <w:p>
-      <w:r>
-        <w:t>D. Todas las anteriores</w:t>
-      </w:r>
-    </w:p>
-    <w:p/>
-    <w:p>
-      <w:r>
-        <w:t>Para un transformer encoder-decoder entrenando translation (</w:t>
-      </w:r>
-      <w:r>
-        <w:t>inglés</w:t>
-      </w:r>
-      <w:r>
-        <w:t xml:space="preserve"> → </w:t>
-      </w:r>
-      <w:r>
-        <w:t>español</w:t>
-      </w:r>
-      <w:r>
-        <w:t>), ¿</w:t>
-      </w:r>
-      <w:r>
-        <w:t>qué</w:t>
-      </w:r>
-      <w:r>
-        <w:t xml:space="preserve"> tipo de </w:t>
-      </w:r>
-      <w:r>
-        <w:t xml:space="preserve">atención </w:t>
-      </w:r>
-      <w:r>
-        <w:t>se usa en cada componente?</w:t>
-      </w:r>
-    </w:p>
-    <w:p>
-      <w:r>
-        <w:t>A. Encoder: causal, Decoder: bidireccional, Cross-attention: causal</w:t>
-      </w:r>
-    </w:p>
-    <w:p>
-      <w:r>
-        <w:t>B. Encoder: bidireccional, Decoder: causal, Cross-attention: bidireccional sobre encoder</w:t>
-      </w:r>
+      <w:proofErr w:type="spellStart"/>
+      <w:r>
+        <w:t>encoder-decoder</w:t>
+      </w:r>
+      <w:proofErr w:type="spellEnd"/>
+      <w:r>
+        <w:t xml:space="preserve"> entrenando </w:t>
+      </w:r>
+      <w:proofErr w:type="spellStart"/>
+      <w:r>
+        <w:t>translation</w:t>
+      </w:r>
+      <w:proofErr w:type="spellEnd"/>
+      <w:r>
+        <w:t xml:space="preserve"> (inglés → español), ¿qué tipo de atención se usa en cada componente?</w:t>
+      </w:r>
+    </w:p>
+    <w:p>
+      <w:r>
+        <w:t xml:space="preserve">A. </w:t>
+      </w:r>
+      <w:proofErr w:type="spellStart"/>
+      <w:r>
+        <w:t>Encoder</w:t>
+      </w:r>
+      <w:proofErr w:type="spellEnd"/>
+      <w:r>
+        <w:t xml:space="preserve">: causal, </w:t>
+      </w:r>
+      <w:proofErr w:type="spellStart"/>
+      <w:r>
+        <w:t>Decoder</w:t>
+      </w:r>
+      <w:proofErr w:type="spellEnd"/>
+      <w:r>
+        <w:t>: bidireccional, Cross-</w:t>
+      </w:r>
+      <w:proofErr w:type="spellStart"/>
+      <w:r>
+        <w:t>attention</w:t>
+      </w:r>
+      <w:proofErr w:type="spellEnd"/>
+      <w:r>
+        <w:t>: causal</w:t>
+      </w:r>
+    </w:p>
+    <w:p>
+      <w:r>
+        <w:t xml:space="preserve">B. </w:t>
+      </w:r>
+      <w:proofErr w:type="spellStart"/>
+      <w:r>
+        <w:t>Encoder</w:t>
+      </w:r>
+      <w:proofErr w:type="spellEnd"/>
+      <w:r>
+        <w:t xml:space="preserve">: bidireccional, </w:t>
+      </w:r>
+      <w:proofErr w:type="spellStart"/>
+      <w:r>
+        <w:t>Decoder</w:t>
+      </w:r>
+      <w:proofErr w:type="spellEnd"/>
+      <w:r>
+        <w:t>: causal, Cross-</w:t>
+      </w:r>
+      <w:proofErr w:type="spellStart"/>
+      <w:r>
+        <w:t>attention</w:t>
+      </w:r>
+      <w:proofErr w:type="spellEnd"/>
+      <w:r>
+        <w:t xml:space="preserve">: bidireccional sobre </w:t>
+      </w:r>
+      <w:proofErr w:type="spellStart"/>
+      <w:r>
+        <w:t>encoder</w:t>
+      </w:r>
+      <w:proofErr w:type="spellEnd"/>
     </w:p>
     <w:p>
       <w:r>
@@ -971,19 +1238,15 @@
     <w:p/>
     <w:p>
       <w:r>
-        <w:t xml:space="preserve">Si aplicamos QLoRA a un modelo de 13B </w:t>
-      </w:r>
-      <w:r>
-        <w:t>parámetros</w:t>
-      </w:r>
-      <w:r>
-        <w:t xml:space="preserve"> cuantizado a 4 bits, ¿aproximadamente </w:t>
-      </w:r>
-      <w:r>
-        <w:t xml:space="preserve">cuanta </w:t>
-      </w:r>
-      <w:r>
-        <w:t>memoria ocupa el modelo base?</w:t>
+        <w:t xml:space="preserve">Si aplicamos </w:t>
+      </w:r>
+      <w:proofErr w:type="spellStart"/>
+      <w:r>
+        <w:t>QLoRA</w:t>
+      </w:r>
+      <w:proofErr w:type="spellEnd"/>
+      <w:r>
+        <w:t xml:space="preserve"> a un modelo de 13B parámetros cuantizado a 4 bits, ¿aproximadamente cuanta memoria ocupa el modelo base?</w:t>
       </w:r>
     </w:p>
     <w:p>
@@ -1009,281 +1272,412 @@
     <w:p/>
     <w:p>
       <w:r>
-        <w:t xml:space="preserve">Durante la </w:t>
-      </w:r>
-      <w:r>
-        <w:t>generación</w:t>
-      </w:r>
-      <w:r>
-        <w:t xml:space="preserve"> de texto con un modelo decoder-only, si configuras temperature=0.1 (muy baja),</w:t>
-      </w:r>
-      <w:r>
+        <w:t xml:space="preserve">Durante la generación de texto con un modelo </w:t>
+      </w:r>
+      <w:proofErr w:type="spellStart"/>
+      <w:r>
+        <w:t>decoder-only</w:t>
+      </w:r>
+      <w:proofErr w:type="spellEnd"/>
+      <w:r>
+        <w:t xml:space="preserve">, si configuras </w:t>
+      </w:r>
+      <w:proofErr w:type="spellStart"/>
+      <w:r>
+        <w:t>temperature</w:t>
+      </w:r>
+      <w:proofErr w:type="spellEnd"/>
+      <w:r>
+        <w:t>=0.1 (muy baja), ¿qué efecto tiene en las predicciones?</w:t>
+      </w:r>
+    </w:p>
+    <w:p>
+      <w:r>
+        <w:t>A. El modelo genera texto más creativo y diverso</w:t>
+      </w:r>
+    </w:p>
+    <w:p>
+      <w:r>
+        <w:t>B. El modelo genera más tokens en total</w:t>
+      </w:r>
+    </w:p>
+    <w:p>
+      <w:r>
+        <w:t>C. El modelo se vuelve más determinístico, favoreciendo fuertemente los tokens más probables</w:t>
+      </w:r>
+    </w:p>
+    <w:p>
+      <w:r>
+        <w:t xml:space="preserve">D. No tiene efecto, </w:t>
+      </w:r>
+      <w:proofErr w:type="spellStart"/>
+      <w:r>
+        <w:t>temperature</w:t>
+      </w:r>
+      <w:proofErr w:type="spellEnd"/>
+      <w:r>
+        <w:t xml:space="preserve"> solo afecta la velocidad</w:t>
+      </w:r>
+    </w:p>
+    <w:p/>
+    <w:p/>
+    <w:p/>
+    <w:p>
+      <w:r>
+        <w:lastRenderedPageBreak/>
+        <w:t>En un sistema RAG, si las respuestas del modelo frecuentemente ignoran el contexto recuperado y generan información no presente en los documentos, ¿qué estrategia es más efectiva?</w:t>
+      </w:r>
+    </w:p>
+    <w:p>
+      <w:r>
+        <w:t xml:space="preserve">A. Aumentar el número de </w:t>
+      </w:r>
+      <w:proofErr w:type="spellStart"/>
+      <w:r>
+        <w:t>chunks</w:t>
+      </w:r>
+      <w:proofErr w:type="spellEnd"/>
+      <w:r>
+        <w:t xml:space="preserve"> recuperados</w:t>
+      </w:r>
+    </w:p>
+    <w:p>
+      <w:r>
+        <w:t>B. Usar un modelo con menos parámetros</w:t>
+      </w:r>
+    </w:p>
+    <w:p>
+      <w:r>
+        <w:t xml:space="preserve">C. Hacer el </w:t>
+      </w:r>
+      <w:proofErr w:type="spellStart"/>
+      <w:r>
+        <w:t>prompt</w:t>
+      </w:r>
+      <w:proofErr w:type="spellEnd"/>
+      <w:r>
+        <w:t xml:space="preserve"> más explícito: Responde SOLO basándote en el contexto. Si no está en el contexto, di ’No puedo responder’”</w:t>
+      </w:r>
+    </w:p>
+    <w:p>
+      <w:r>
+        <w:t>D. Aumentar la temperatura</w:t>
+      </w:r>
+    </w:p>
+    <w:p/>
+    <w:p>
+      <w:pPr>
+        <w:rPr>
+          <w:highlight w:val="yellow"/>
+        </w:rPr>
+      </w:pPr>
+      <w:r>
+        <w:rPr>
+          <w:highlight w:val="yellow"/>
+        </w:rPr>
+        <w:t xml:space="preserve">En un </w:t>
+      </w:r>
+      <w:proofErr w:type="spellStart"/>
+      <w:r>
+        <w:rPr>
+          <w:highlight w:val="yellow"/>
+        </w:rPr>
+        <w:t>transformer</w:t>
+      </w:r>
+      <w:proofErr w:type="spellEnd"/>
+      <w:r>
+        <w:rPr>
+          <w:highlight w:val="yellow"/>
+        </w:rPr>
+        <w:t xml:space="preserve"> con </w:t>
+      </w:r>
+      <w:proofErr w:type="spellStart"/>
+      <w:r>
+        <w:rPr>
+          <w:highlight w:val="yellow"/>
+        </w:rPr>
+        <w:t>batch</w:t>
+      </w:r>
+      <w:proofErr w:type="spellEnd"/>
+      <w:r>
+        <w:rPr>
+          <w:highlight w:val="yellow"/>
+        </w:rPr>
         <w:t xml:space="preserve"> </w:t>
       </w:r>
-      <w:r>
-        <w:t>¿</w:t>
-      </w:r>
-      <w:r>
-        <w:t>qué</w:t>
-      </w:r>
-      <w:r>
-        <w:t xml:space="preserve"> efecto tiene en las predicciones?</w:t>
-      </w:r>
-    </w:p>
-    <w:p>
-      <w:r>
-        <w:t xml:space="preserve">A. El modelo genera texto </w:t>
-      </w:r>
-      <w:r>
-        <w:t>más</w:t>
-      </w:r>
-      <w:r>
-        <w:t xml:space="preserve"> creativo y diverso</w:t>
-      </w:r>
-    </w:p>
-    <w:p>
-      <w:r>
-        <w:t xml:space="preserve">B. El modelo genera </w:t>
-      </w:r>
-      <w:r>
-        <w:t>más</w:t>
-      </w:r>
-      <w:r>
-        <w:t xml:space="preserve"> tokens en total</w:t>
-      </w:r>
-    </w:p>
-    <w:p>
-      <w:r>
-        <w:t xml:space="preserve">C. El modelo se vuelve </w:t>
-      </w:r>
-      <w:r>
-        <w:t>más</w:t>
-      </w:r>
-      <w:r>
+      <w:proofErr w:type="spellStart"/>
+      <w:r>
+        <w:rPr>
+          <w:highlight w:val="yellow"/>
+        </w:rPr>
+        <w:t>size</w:t>
+      </w:r>
+      <w:proofErr w:type="spellEnd"/>
+      <w:r>
+        <w:rPr>
+          <w:highlight w:val="yellow"/>
+        </w:rPr>
+        <w:t xml:space="preserve">=16, </w:t>
+      </w:r>
+      <w:proofErr w:type="spellStart"/>
+      <w:r>
+        <w:rPr>
+          <w:highlight w:val="yellow"/>
+        </w:rPr>
+        <w:t>max</w:t>
+      </w:r>
+      <w:proofErr w:type="spellEnd"/>
+      <w:r>
+        <w:rPr>
+          <w:highlight w:val="yellow"/>
+        </w:rPr>
         <w:t xml:space="preserve"> </w:t>
       </w:r>
-      <w:r>
-        <w:t>determinístico</w:t>
-      </w:r>
-      <w:r>
-        <w:t xml:space="preserve">, favoreciendo fuertemente los tokens </w:t>
-      </w:r>
-      <w:r>
-        <w:t>más</w:t>
-      </w:r>
-      <w:r>
-        <w:t xml:space="preserve"> probables</w:t>
-      </w:r>
-    </w:p>
-    <w:p>
-      <w:r>
-        <w:t>D. No tiene efecto, temperature solo afecta la velocidad</w:t>
-      </w:r>
-    </w:p>
+      <w:proofErr w:type="spellStart"/>
+      <w:r>
+        <w:rPr>
+          <w:highlight w:val="yellow"/>
+        </w:rPr>
+        <w:t>seq</w:t>
+      </w:r>
+      <w:proofErr w:type="spellEnd"/>
+      <w:r>
+        <w:rPr>
+          <w:highlight w:val="yellow"/>
+        </w:rPr>
+        <w:t xml:space="preserve"> </w:t>
+      </w:r>
+      <w:proofErr w:type="spellStart"/>
+      <w:r>
+        <w:rPr>
+          <w:highlight w:val="yellow"/>
+        </w:rPr>
+        <w:t>length</w:t>
+      </w:r>
+      <w:proofErr w:type="spellEnd"/>
+      <w:r>
+        <w:rPr>
+          <w:highlight w:val="yellow"/>
+        </w:rPr>
+        <w:t xml:space="preserve">=128, y d </w:t>
+      </w:r>
+      <w:proofErr w:type="spellStart"/>
+      <w:r>
+        <w:rPr>
+          <w:highlight w:val="yellow"/>
+        </w:rPr>
+        <w:t>model</w:t>
+      </w:r>
+      <w:proofErr w:type="spellEnd"/>
+      <w:r>
+        <w:rPr>
+          <w:highlight w:val="yellow"/>
+        </w:rPr>
+        <w:t>=512, ¿cuál es la dimensión (</w:t>
+      </w:r>
+      <w:proofErr w:type="spellStart"/>
+      <w:r>
+        <w:rPr>
+          <w:highlight w:val="yellow"/>
+        </w:rPr>
+        <w:t>shape</w:t>
+      </w:r>
+      <w:proofErr w:type="spellEnd"/>
+      <w:r>
+        <w:rPr>
+          <w:highlight w:val="yellow"/>
+        </w:rPr>
+        <w:t xml:space="preserve">) de la matriz de scores de atención QKT ANTES de aplicar </w:t>
+      </w:r>
+      <w:proofErr w:type="spellStart"/>
+      <w:r>
+        <w:rPr>
+          <w:highlight w:val="yellow"/>
+        </w:rPr>
+        <w:t>softmax</w:t>
+      </w:r>
+      <w:proofErr w:type="spellEnd"/>
+      <w:r>
+        <w:rPr>
+          <w:highlight w:val="yellow"/>
+        </w:rPr>
+        <w:t xml:space="preserve"> en una capa?</w:t>
+      </w:r>
+    </w:p>
+    <w:p>
+      <w:pPr>
+        <w:rPr>
+          <w:highlight w:val="yellow"/>
+        </w:rPr>
+      </w:pPr>
+      <w:r>
+        <w:rPr>
+          <w:highlight w:val="yellow"/>
+        </w:rPr>
+        <w:t>A. (16, 128, 512)</w:t>
+      </w:r>
+    </w:p>
+    <w:p>
+      <w:pPr>
+        <w:rPr>
+          <w:highlight w:val="yellow"/>
+        </w:rPr>
+      </w:pPr>
+      <w:r>
+        <w:rPr>
+          <w:highlight w:val="yellow"/>
+        </w:rPr>
+        <w:t>B. (16, 512, 512)</w:t>
+      </w:r>
+    </w:p>
+    <w:p>
+      <w:pPr>
+        <w:rPr>
+          <w:highlight w:val="yellow"/>
+        </w:rPr>
+      </w:pPr>
+      <w:r>
+        <w:rPr>
+          <w:highlight w:val="yellow"/>
+        </w:rPr>
+        <w:t>C. (16, 128, 128)</w:t>
+      </w:r>
+    </w:p>
+    <w:p>
+      <w:r>
+        <w:rPr>
+          <w:highlight w:val="yellow"/>
+        </w:rPr>
+        <w:t>D. (128, 128)</w:t>
+      </w:r>
+    </w:p>
+    <w:p/>
+    <w:p>
+      <w:r>
+        <w:t xml:space="preserve">Para una tarea de clasificación de sentimientos de </w:t>
+      </w:r>
+      <w:proofErr w:type="spellStart"/>
+      <w:r>
+        <w:t>reviews</w:t>
+      </w:r>
+      <w:proofErr w:type="spellEnd"/>
+      <w:r>
+        <w:t xml:space="preserve"> de productos, ¿qué familia de </w:t>
+      </w:r>
+      <w:proofErr w:type="spellStart"/>
+      <w:r>
+        <w:t>transformer</w:t>
+      </w:r>
+      <w:proofErr w:type="spellEnd"/>
+      <w:r>
+        <w:t xml:space="preserve"> es más apropiada?</w:t>
+      </w:r>
+    </w:p>
+    <w:p>
+      <w:r>
+        <w:t xml:space="preserve">A. </w:t>
+      </w:r>
+      <w:proofErr w:type="spellStart"/>
+      <w:r>
+        <w:t>Encoder-only</w:t>
+      </w:r>
+      <w:proofErr w:type="spellEnd"/>
+      <w:r>
+        <w:t xml:space="preserve"> (</w:t>
+      </w:r>
+      <w:proofErr w:type="spellStart"/>
+      <w:r>
+        <w:t>ej</w:t>
+      </w:r>
+      <w:proofErr w:type="spellEnd"/>
+      <w:r>
+        <w:t xml:space="preserve">: BERT, </w:t>
+      </w:r>
+      <w:proofErr w:type="spellStart"/>
+      <w:r>
+        <w:t>RoBERTa</w:t>
+      </w:r>
+      <w:proofErr w:type="spellEnd"/>
+      <w:r>
+        <w:t>)</w:t>
+      </w:r>
+    </w:p>
+    <w:p>
+      <w:r>
+        <w:t xml:space="preserve">B. </w:t>
+      </w:r>
+      <w:proofErr w:type="spellStart"/>
+      <w:r>
+        <w:t>Decoder-only</w:t>
+      </w:r>
+      <w:proofErr w:type="spellEnd"/>
+      <w:r>
+        <w:t xml:space="preserve"> (</w:t>
+      </w:r>
+      <w:proofErr w:type="spellStart"/>
+      <w:r>
+        <w:t>ej</w:t>
+      </w:r>
+      <w:proofErr w:type="spellEnd"/>
+      <w:r>
+        <w:t>: GPT, Llama)</w:t>
+      </w:r>
+    </w:p>
+    <w:p>
+      <w:r>
+        <w:t xml:space="preserve">C. </w:t>
+      </w:r>
+      <w:proofErr w:type="spellStart"/>
+      <w:r>
+        <w:t>Encoder-decoder</w:t>
+      </w:r>
+      <w:proofErr w:type="spellEnd"/>
+      <w:r>
+        <w:t xml:space="preserve"> (</w:t>
+      </w:r>
+      <w:proofErr w:type="spellStart"/>
+      <w:r>
+        <w:t>ej</w:t>
+      </w:r>
+      <w:proofErr w:type="spellEnd"/>
+      <w:r>
+        <w:t>: T5, BART)</w:t>
+      </w:r>
+    </w:p>
+    <w:p>
+      <w:r>
+        <w:t>D. Cualquiera funciona igual de bien</w:t>
+      </w:r>
+    </w:p>
+    <w:p/>
+    <w:p/>
+    <w:p/>
+    <w:p/>
+    <w:p/>
+    <w:p/>
+    <w:p/>
     <w:p/>
     <w:p/>
     <w:p/>
     <w:p>
       <w:r>
         <w:lastRenderedPageBreak/>
-        <w:t>En un sistema RAG, si las respuestas del modelo frecuentemente ignoran el contexto recuperado y</w:t>
-      </w:r>
-      <w:r>
-        <w:t xml:space="preserve"> </w:t>
-      </w:r>
-      <w:r>
-        <w:t xml:space="preserve">generan </w:t>
-      </w:r>
-      <w:r>
-        <w:t>información</w:t>
-      </w:r>
-      <w:r>
-        <w:t xml:space="preserve"> no presente en los documentos, ¿</w:t>
-      </w:r>
-      <w:r>
-        <w:t>qué</w:t>
-      </w:r>
-      <w:r>
-        <w:t xml:space="preserve"> estrategia es </w:t>
-      </w:r>
-      <w:r>
-        <w:t>más</w:t>
-      </w:r>
-      <w:r>
-        <w:t xml:space="preserve"> efectiva?</w:t>
-      </w:r>
-    </w:p>
-    <w:p>
-      <w:r>
-        <w:t xml:space="preserve">A. Aumentar el </w:t>
-      </w:r>
-      <w:r>
-        <w:t>número</w:t>
-      </w:r>
-      <w:r>
-        <w:t xml:space="preserve"> de chunks recuperados</w:t>
-      </w:r>
-    </w:p>
-    <w:p>
-      <w:r>
-        <w:t xml:space="preserve">B. Usar un modelo con menos </w:t>
-      </w:r>
-      <w:r>
-        <w:t>parámetros</w:t>
-      </w:r>
-    </w:p>
-    <w:p>
-      <w:r>
-        <w:t xml:space="preserve">C. Hacer el prompt </w:t>
-      </w:r>
-      <w:r>
-        <w:t>más</w:t>
-      </w:r>
-      <w:r>
-        <w:t xml:space="preserve"> </w:t>
-      </w:r>
-      <w:r>
-        <w:t>explícito</w:t>
-      </w:r>
-      <w:r>
-        <w:t xml:space="preserve">: Responde SOLO </w:t>
-      </w:r>
-      <w:r>
-        <w:t>basándote</w:t>
-      </w:r>
-      <w:r>
-        <w:t xml:space="preserve"> en el contexto. Si no </w:t>
-      </w:r>
-      <w:r>
-        <w:t>está</w:t>
-      </w:r>
-      <w:r>
-        <w:t xml:space="preserve"> en el</w:t>
-      </w:r>
-      <w:r>
-        <w:t xml:space="preserve"> </w:t>
-      </w:r>
-      <w:r>
-        <w:t>contexto, di ’No puedo responder’”</w:t>
-      </w:r>
-    </w:p>
-    <w:p>
-      <w:r>
-        <w:t>D. Aumentar la temperatura</w:t>
-      </w:r>
-    </w:p>
-    <w:p/>
-    <w:p>
-      <w:r>
-        <w:t>En un transformer con batch size=16, max seq length=128, y d model=512, ¿</w:t>
-      </w:r>
-      <w:r>
-        <w:t>cuál</w:t>
-      </w:r>
-      <w:r>
-        <w:t xml:space="preserve"> es la </w:t>
-      </w:r>
-      <w:r>
-        <w:t xml:space="preserve">dimensión </w:t>
-      </w:r>
-      <w:r>
-        <w:t xml:space="preserve">(shape) de la matriz de scores de </w:t>
-      </w:r>
-      <w:r>
-        <w:t>atención</w:t>
-      </w:r>
-      <w:r>
-        <w:t xml:space="preserve"> QKT ANTES de aplicar softmax en una capa?</w:t>
-      </w:r>
-    </w:p>
-    <w:p>
-      <w:r>
-        <w:t>A. (16, 128, 512)</w:t>
-      </w:r>
-    </w:p>
-    <w:p>
-      <w:r>
-        <w:t>B. (16, 512, 512)</w:t>
-      </w:r>
-    </w:p>
-    <w:p>
-      <w:r>
-        <w:t>C. (16, 128, 128)</w:t>
-      </w:r>
-    </w:p>
-    <w:p>
-      <w:r>
-        <w:t>D. (128, 128)</w:t>
-      </w:r>
-    </w:p>
-    <w:p/>
-    <w:p>
-      <w:r>
-        <w:t xml:space="preserve">Para una tarea de </w:t>
-      </w:r>
-      <w:r>
-        <w:t>clasificación</w:t>
-      </w:r>
-      <w:r>
-        <w:t xml:space="preserve"> de sentimientos de reviews de productos, ¿</w:t>
-      </w:r>
-      <w:r>
-        <w:t>qué</w:t>
-      </w:r>
-      <w:r>
-        <w:t xml:space="preserve"> familia de transformer es</w:t>
-      </w:r>
-      <w:r>
-        <w:t xml:space="preserve"> más</w:t>
-      </w:r>
-      <w:r>
-        <w:t xml:space="preserve"> apropiada?</w:t>
-      </w:r>
-    </w:p>
-    <w:p>
-      <w:r>
-        <w:t>A. Encoder-only (ej: BERT, RoBERTa)</w:t>
-      </w:r>
-    </w:p>
-    <w:p>
-      <w:r>
-        <w:t>B. Decoder-only (ej: GPT, Llama)</w:t>
-      </w:r>
-    </w:p>
-    <w:p>
-      <w:r>
-        <w:t>C. Encoder-decoder (ej: T5, BART)</w:t>
-      </w:r>
-    </w:p>
-    <w:p>
-      <w:r>
-        <w:t>D. Cualquiera funciona igual de bien</w:t>
-      </w:r>
-    </w:p>
-    <w:p/>
-    <w:p/>
-    <w:p/>
-    <w:p/>
-    <w:p/>
-    <w:p/>
-    <w:p/>
-    <w:p/>
-    <w:p/>
-    <w:p/>
-    <w:p>
-      <w:r>
-        <w:lastRenderedPageBreak/>
-        <w:t xml:space="preserve">Analiza este </w:t>
-      </w:r>
-      <w:r>
-        <w:t>código</w:t>
-      </w:r>
-      <w:r>
-        <w:t xml:space="preserve"> de fine-tuning:</w:t>
-      </w:r>
-    </w:p>
-    <w:p>
-      <w:r>
+        <w:t>Analiza este código de fine-</w:t>
+      </w:r>
+      <w:proofErr w:type="spellStart"/>
+      <w:r>
+        <w:t>tuning</w:t>
+      </w:r>
+      <w:proofErr w:type="spellEnd"/>
+      <w:r>
+        <w:t>:</w:t>
+      </w:r>
+    </w:p>
+    <w:p>
+      <w:r>
+        <w:rPr>
+          <w:noProof/>
+        </w:rPr>
         <w:drawing>
           <wp:inline distT="0" distB="0" distL="0" distR="0" wp14:anchorId="5E3EB8ED" wp14:editId="2EB377B9">
             <wp:extent cx="5400040" cy="2254885"/>
@@ -1321,51 +1715,101 @@
         </w:drawing>
       </w:r>
       <w:r>
-        <w:t>¿</w:t>
-      </w:r>
-      <w:r>
-        <w:t>Qué</w:t>
-      </w:r>
-      <w:r>
-        <w:t xml:space="preserve"> tipo de fine-tuning es este y </w:t>
-      </w:r>
-      <w:r>
-        <w:t>cuándo</w:t>
-      </w:r>
-      <w:r>
-        <w:t xml:space="preserve"> es apropiado?</w:t>
-      </w:r>
-    </w:p>
-    <w:p>
-      <w:r>
-        <w:t>A. Full fine-tuning, apropiado para datasets grandes</w:t>
-      </w:r>
-    </w:p>
-    <w:p>
-      <w:r>
-        <w:t xml:space="preserve">B. Feature extraction, apropiado para datasets </w:t>
-      </w:r>
-      <w:r>
-        <w:t>pequeños</w:t>
-      </w:r>
-      <w:r>
-        <w:t xml:space="preserve"> o cuando el dominio es similar al pre-training</w:t>
-      </w:r>
-    </w:p>
-    <w:p>
-      <w:r>
-        <w:t>C. LoRA, apropiado para ahorrar memoria</w:t>
-      </w:r>
-    </w:p>
-    <w:p>
-      <w:r>
-        <w:t xml:space="preserve">D. Instruction Fine Tuning, apropiado para problemas de </w:t>
-      </w:r>
-      <w:r>
-        <w:t>tamaño</w:t>
-      </w:r>
-      <w:r>
-        <w:t xml:space="preserve"> medio.</w:t>
+        <w:t>¿Qué tipo de fine-</w:t>
+      </w:r>
+      <w:proofErr w:type="spellStart"/>
+      <w:r>
+        <w:t>tuning</w:t>
+      </w:r>
+      <w:proofErr w:type="spellEnd"/>
+      <w:r>
+        <w:t xml:space="preserve"> es este y cuándo es apropiado?</w:t>
+      </w:r>
+    </w:p>
+    <w:p>
+      <w:r>
+        <w:t>A. Full fine-</w:t>
+      </w:r>
+      <w:proofErr w:type="spellStart"/>
+      <w:r>
+        <w:t>tuning</w:t>
+      </w:r>
+      <w:proofErr w:type="spellEnd"/>
+      <w:r>
+        <w:t xml:space="preserve">, apropiado para </w:t>
+      </w:r>
+      <w:proofErr w:type="spellStart"/>
+      <w:r>
+        <w:t>datasets</w:t>
+      </w:r>
+      <w:proofErr w:type="spellEnd"/>
+      <w:r>
+        <w:t xml:space="preserve"> grandes</w:t>
+      </w:r>
+    </w:p>
+    <w:p>
+      <w:r>
+        <w:t xml:space="preserve">B. </w:t>
+      </w:r>
+      <w:proofErr w:type="spellStart"/>
+      <w:r>
+        <w:t>Feature</w:t>
+      </w:r>
+      <w:proofErr w:type="spellEnd"/>
+      <w:r>
+        <w:t xml:space="preserve"> </w:t>
+      </w:r>
+      <w:proofErr w:type="spellStart"/>
+      <w:r>
+        <w:t>extraction</w:t>
+      </w:r>
+      <w:proofErr w:type="spellEnd"/>
+      <w:r>
+        <w:t xml:space="preserve">, apropiado para </w:t>
+      </w:r>
+      <w:proofErr w:type="spellStart"/>
+      <w:r>
+        <w:t>datasets</w:t>
+      </w:r>
+      <w:proofErr w:type="spellEnd"/>
+      <w:r>
+        <w:t xml:space="preserve"> pequeños o cuando el dominio es similar al </w:t>
+      </w:r>
+      <w:proofErr w:type="spellStart"/>
+      <w:r>
+        <w:t>pre-training</w:t>
+      </w:r>
+      <w:proofErr w:type="spellEnd"/>
+    </w:p>
+    <w:p>
+      <w:r>
+        <w:t xml:space="preserve">C. </w:t>
+      </w:r>
+      <w:proofErr w:type="spellStart"/>
+      <w:r>
+        <w:t>LoRA</w:t>
+      </w:r>
+      <w:proofErr w:type="spellEnd"/>
+      <w:r>
+        <w:t>, apropiado para ahorrar memoria</w:t>
+      </w:r>
+    </w:p>
+    <w:p>
+      <w:pPr>
+        <w:rPr>
+          <w:u w:val="single"/>
+        </w:rPr>
+      </w:pPr>
+      <w:r>
+        <w:t xml:space="preserve">D. </w:t>
+      </w:r>
+      <w:proofErr w:type="spellStart"/>
+      <w:r>
+        <w:t>Instruction</w:t>
+      </w:r>
+      <w:proofErr w:type="spellEnd"/>
+      <w:r>
+        <w:t xml:space="preserve"> Fine Tuning, apropiado para problemas de tamaño medio.</w:t>
       </w:r>
     </w:p>
     <w:sectPr>
@@ -1981,6 +2425,7 @@
   <w:style w:type="character" w:default="1" w:styleId="Fuentedeprrafopredeter">
     <w:name w:val="Default Paragraph Font"/>
     <w:uiPriority w:val="1"/>
+    <w:semiHidden/>
     <w:unhideWhenUsed/>
   </w:style>
   <w:style w:type="table" w:default="1" w:styleId="Tablanormal">

</xml_diff>